<commit_message>
confusion matrix plotting and oversampling for minoritary label
</commit_message>
<xml_diff>
--- a/Documentation/ProjetoPesquisa_MatheusSozza_MBA_DSA_V02.docx
+++ b/Documentation/ProjetoPesquisa_MatheusSozza_MBA_DSA_V02.docx
@@ -400,8 +400,17 @@
                     <w:rStyle w:val="Estilo2"/>
                     <w:lang w:val="pt-BR"/>
                   </w:rPr>
-                  <w:t>MBA Data Science e Analytics</w:t>
+                  <w:t xml:space="preserve">MBA Data Science e </w:t>
                 </w:r>
+                <w:proofErr w:type="spellStart"/>
+                <w:r>
+                  <w:rPr>
+                    <w:rStyle w:val="Estilo2"/>
+                    <w:lang w:val="pt-BR"/>
+                  </w:rPr>
+                  <w:t>Analytics</w:t>
+                </w:r>
+                <w:proofErr w:type="spellEnd"/>
               </w:sdtContent>
             </w:sdt>
           </w:p>
@@ -473,12 +482,14 @@
                 </w:rPr>
               </w:sdtEndPr>
               <w:sdtContent>
+                <w:proofErr w:type="spellStart"/>
                 <w:r>
                   <w:rPr>
                     <w:rStyle w:val="Estilo2"/>
                   </w:rPr>
                   <w:t>Distância</w:t>
                 </w:r>
+                <w:proofErr w:type="spellEnd"/>
               </w:sdtContent>
             </w:sdt>
           </w:p>
@@ -704,18 +715,6 @@
     <w:p>
       <w:pPr>
         <w:spacing w:after="40"/>
-        <w:rPr>
-          <w:rFonts w:ascii="Arial" w:hAnsi="Arial" w:cs="Arial"/>
-          <w:b/>
-          <w:sz w:val="22"/>
-          <w:szCs w:val="22"/>
-          <w:lang w:val="pt-BR"/>
-        </w:rPr>
-      </w:pPr>
-    </w:p>
-    <w:p>
-      <w:pPr>
-        <w:spacing w:after="40"/>
         <w:ind w:left="357"/>
         <w:rPr>
           <w:rFonts w:ascii="Arial" w:hAnsi="Arial" w:cs="Arial"/>
@@ -953,7 +952,29 @@
           <w:szCs w:val="24"/>
           <w:lang w:val="pt-BR"/>
         </w:rPr>
-        <w:t xml:space="preserve"> julgar se o mesmo está </w:t>
+        <w:t xml:space="preserve"> julgar se </w:t>
+      </w:r>
+      <w:proofErr w:type="gramStart"/>
+      <w:r>
+        <w:rPr>
+          <w:rFonts w:ascii="Arial" w:hAnsi="Arial" w:cs="Arial"/>
+          <w:iCs/>
+          <w:sz w:val="24"/>
+          <w:szCs w:val="24"/>
+          <w:lang w:val="pt-BR"/>
+        </w:rPr>
+        <w:t>o mesmo</w:t>
+      </w:r>
+      <w:proofErr w:type="gramEnd"/>
+      <w:r>
+        <w:rPr>
+          <w:rFonts w:ascii="Arial" w:hAnsi="Arial" w:cs="Arial"/>
+          <w:iCs/>
+          <w:sz w:val="24"/>
+          <w:szCs w:val="24"/>
+          <w:lang w:val="pt-BR"/>
+        </w:rPr>
+        <w:t xml:space="preserve"> está </w:t>
       </w:r>
       <w:r>
         <w:rPr>
@@ -1011,21 +1032,172 @@
       <w:pPr>
         <w:rPr>
           <w:rFonts w:ascii="Arial" w:hAnsi="Arial" w:cs="Arial"/>
-          <w:iCs/>
-          <w:sz w:val="24"/>
-          <w:szCs w:val="24"/>
-          <w:lang w:val="pt-BR"/>
-        </w:rPr>
-      </w:pPr>
-      <w:r>
-        <w:rPr>
-          <w:rFonts w:ascii="Arial" w:hAnsi="Arial" w:cs="Arial"/>
-          <w:iCs/>
-          <w:sz w:val="24"/>
-          <w:szCs w:val="24"/>
-          <w:lang w:val="pt-BR"/>
-        </w:rPr>
-        <w:t>Outra possível utilização de dados sonoros de motores é aquela voltada à geração de estatísticas de tráfego, como periodicidade de veículos em um determinado trecho e o tipo de veículo que costuma trafegar no local em questão, métricas úteis para planejamento e predição de demanda ou até mesmo para uso comercial e veiculação de propagandas de modo otimizado.</w:t>
+          <w:color w:val="333333"/>
+          <w:shd w:val="clear" w:color="auto" w:fill="FFFFFF"/>
+          <w:lang w:val="pt-BR"/>
+        </w:rPr>
+      </w:pPr>
+      <w:r>
+        <w:rPr>
+          <w:rFonts w:ascii="Arial" w:hAnsi="Arial" w:cs="Arial"/>
+          <w:iCs/>
+          <w:sz w:val="24"/>
+          <w:szCs w:val="24"/>
+          <w:lang w:val="pt-BR"/>
+        </w:rPr>
+        <w:t>Outra possível utilização de dados sonoros de motores é aquela voltada à geração de estatísticas de tráfego</w:t>
+      </w:r>
+      <w:r>
+        <w:rPr>
+          <w:rFonts w:ascii="Arial" w:hAnsi="Arial" w:cs="Arial"/>
+          <w:iCs/>
+          <w:sz w:val="24"/>
+          <w:szCs w:val="24"/>
+          <w:lang w:val="pt-BR"/>
+        </w:rPr>
+        <w:t xml:space="preserve"> e planejamento de demanda. Dados extraídos num contexto de </w:t>
+      </w:r>
+      <w:r>
+        <w:rPr>
+          <w:rFonts w:ascii="Arial" w:hAnsi="Arial" w:cs="Arial"/>
+          <w:i/>
+          <w:sz w:val="24"/>
+          <w:szCs w:val="24"/>
+          <w:lang w:val="pt-BR"/>
+        </w:rPr>
+        <w:t xml:space="preserve">Big-Data </w:t>
+      </w:r>
+      <w:r>
+        <w:rPr>
+          <w:rFonts w:ascii="Arial" w:hAnsi="Arial" w:cs="Arial"/>
+          <w:iCs/>
+          <w:sz w:val="24"/>
+          <w:szCs w:val="24"/>
+          <w:lang w:val="pt-BR"/>
+        </w:rPr>
+        <w:t xml:space="preserve">têm sido cada vez mais utilizados no âmbito </w:t>
+      </w:r>
+      <w:r>
+        <w:rPr>
+          <w:rFonts w:ascii="Arial" w:hAnsi="Arial" w:cs="Arial"/>
+          <w:i/>
+          <w:sz w:val="24"/>
+          <w:szCs w:val="24"/>
+          <w:lang w:val="pt-BR"/>
+        </w:rPr>
+        <w:t>das</w:t>
+      </w:r>
+      <w:r>
+        <w:rPr>
+          <w:rFonts w:ascii="Arial" w:hAnsi="Arial" w:cs="Arial"/>
+          <w:iCs/>
+          <w:sz w:val="24"/>
+          <w:szCs w:val="24"/>
+          <w:lang w:val="pt-BR"/>
+        </w:rPr>
+        <w:t xml:space="preserve"> cidades inteligentes </w:t>
+      </w:r>
+      <w:r>
+        <w:rPr>
+          <w:rFonts w:ascii="Arial" w:hAnsi="Arial" w:cs="Arial"/>
+          <w:iCs/>
+          <w:sz w:val="24"/>
+          <w:szCs w:val="24"/>
+          <w:lang w:val="pt-BR"/>
+        </w:rPr>
+        <w:t>(</w:t>
+      </w:r>
+      <w:proofErr w:type="spellStart"/>
+      <w:r>
+        <w:rPr>
+          <w:rFonts w:ascii="Arial" w:hAnsi="Arial" w:cs="Arial"/>
+          <w:i/>
+          <w:sz w:val="24"/>
+          <w:szCs w:val="24"/>
+          <w:lang w:val="pt-BR"/>
+        </w:rPr>
+        <w:t>Smart-Cities</w:t>
+      </w:r>
+      <w:proofErr w:type="spellEnd"/>
+      <w:r>
+        <w:rPr>
+          <w:rFonts w:ascii="Arial" w:hAnsi="Arial" w:cs="Arial"/>
+          <w:iCs/>
+          <w:sz w:val="24"/>
+          <w:szCs w:val="24"/>
+          <w:lang w:val="pt-BR"/>
+        </w:rPr>
+        <w:t xml:space="preserve">), como no planejamento e gestão do tráfego das zonas rural e urbana </w:t>
+      </w:r>
+      <w:r>
+        <w:rPr>
+          <w:rFonts w:ascii="Arial" w:hAnsi="Arial" w:cs="Arial"/>
+          <w:iCs/>
+          <w:sz w:val="24"/>
+          <w:szCs w:val="24"/>
+          <w:lang w:val="pt-BR"/>
+        </w:rPr>
+        <w:t>(</w:t>
+      </w:r>
+      <w:r>
+        <w:rPr>
+          <w:rFonts w:ascii="Arial" w:hAnsi="Arial" w:cs="Arial"/>
+          <w:iCs/>
+          <w:sz w:val="24"/>
+          <w:szCs w:val="24"/>
+          <w:lang w:val="pt-BR"/>
+        </w:rPr>
+        <w:t>Zhao,</w:t>
+      </w:r>
+      <w:r>
+        <w:rPr>
+          <w:rFonts w:ascii="Arial" w:hAnsi="Arial" w:cs="Arial"/>
+          <w:iCs/>
+          <w:sz w:val="24"/>
+          <w:szCs w:val="24"/>
+          <w:lang w:val="pt-BR"/>
+        </w:rPr>
+        <w:t xml:space="preserve"> </w:t>
+      </w:r>
+      <w:r>
+        <w:rPr>
+          <w:rFonts w:ascii="Arial" w:hAnsi="Arial" w:cs="Arial"/>
+          <w:iCs/>
+          <w:sz w:val="24"/>
+          <w:szCs w:val="24"/>
+          <w:lang w:val="pt-BR"/>
+        </w:rPr>
+        <w:t>Y.</w:t>
+      </w:r>
+      <w:r>
+        <w:rPr>
+          <w:rFonts w:ascii="Arial" w:hAnsi="Arial" w:cs="Arial"/>
+          <w:iCs/>
+          <w:sz w:val="24"/>
+          <w:szCs w:val="24"/>
+          <w:lang w:val="pt-BR"/>
+        </w:rPr>
+        <w:t xml:space="preserve"> et al., </w:t>
+      </w:r>
+      <w:r>
+        <w:rPr>
+          <w:rFonts w:ascii="Arial" w:hAnsi="Arial" w:cs="Arial"/>
+          <w:iCs/>
+          <w:sz w:val="24"/>
+          <w:szCs w:val="24"/>
+          <w:lang w:val="pt-BR"/>
+        </w:rPr>
+        <w:t>2018</w:t>
+      </w:r>
+      <w:r>
+        <w:rPr>
+          <w:rFonts w:ascii="Arial" w:hAnsi="Arial" w:cs="Arial"/>
+          <w:iCs/>
+          <w:sz w:val="24"/>
+          <w:szCs w:val="24"/>
+          <w:lang w:val="pt-BR"/>
+        </w:rPr>
+        <w:t>).</w:t>
       </w:r>
     </w:p>
     <w:p>
@@ -1043,41 +1215,282 @@
       <w:pPr>
         <w:rPr>
           <w:rFonts w:ascii="Arial" w:hAnsi="Arial" w:cs="Arial"/>
-          <w:iCs/>
-          <w:sz w:val="24"/>
-          <w:szCs w:val="24"/>
-          <w:lang w:val="pt-BR"/>
-        </w:rPr>
-      </w:pPr>
-      <w:r>
-        <w:rPr>
-          <w:rFonts w:ascii="Arial" w:hAnsi="Arial" w:cs="Arial"/>
-          <w:iCs/>
-          <w:sz w:val="24"/>
-          <w:szCs w:val="24"/>
-          <w:lang w:val="pt-BR"/>
-        </w:rPr>
-        <w:t xml:space="preserve">O processamento de sinais sonoros por algoritmos de </w:t>
-      </w:r>
+          <w:sz w:val="24"/>
+          <w:szCs w:val="24"/>
+          <w:shd w:val="clear" w:color="auto" w:fill="FCFCFC"/>
+          <w:lang w:val="pt-BR"/>
+        </w:rPr>
+      </w:pPr>
+      <w:proofErr w:type="spellStart"/>
+      <w:r>
+        <w:rPr>
+          <w:rFonts w:ascii="Arial" w:hAnsi="Arial" w:cs="Arial"/>
+          <w:sz w:val="24"/>
+          <w:szCs w:val="24"/>
+          <w:shd w:val="clear" w:color="auto" w:fill="FCFCFC"/>
+          <w:lang w:val="pt-BR"/>
+        </w:rPr>
+        <w:t>Mohammadi</w:t>
+      </w:r>
+      <w:proofErr w:type="spellEnd"/>
+      <w:r>
+        <w:rPr>
+          <w:rFonts w:ascii="Arial" w:hAnsi="Arial" w:cs="Arial"/>
+          <w:sz w:val="24"/>
+          <w:szCs w:val="24"/>
+          <w:shd w:val="clear" w:color="auto" w:fill="FCFCFC"/>
+          <w:lang w:val="pt-BR"/>
+        </w:rPr>
+        <w:t xml:space="preserve"> e</w:t>
+      </w:r>
+      <w:r>
+        <w:rPr>
+          <w:rFonts w:ascii="Arial" w:hAnsi="Arial" w:cs="Arial"/>
+          <w:sz w:val="24"/>
+          <w:szCs w:val="24"/>
+          <w:shd w:val="clear" w:color="auto" w:fill="FCFCFC"/>
+          <w:lang w:val="pt-BR"/>
+        </w:rPr>
+        <w:t xml:space="preserve"> Al-</w:t>
+      </w:r>
+      <w:proofErr w:type="spellStart"/>
+      <w:r>
+        <w:rPr>
+          <w:rFonts w:ascii="Arial" w:hAnsi="Arial" w:cs="Arial"/>
+          <w:sz w:val="24"/>
+          <w:szCs w:val="24"/>
+          <w:shd w:val="clear" w:color="auto" w:fill="FCFCFC"/>
+          <w:lang w:val="pt-BR"/>
+        </w:rPr>
+        <w:t>Fuqaha</w:t>
+      </w:r>
+      <w:proofErr w:type="spellEnd"/>
+      <w:r>
+        <w:rPr>
+          <w:rFonts w:ascii="Arial" w:hAnsi="Arial" w:cs="Arial"/>
+          <w:sz w:val="24"/>
+          <w:szCs w:val="24"/>
+          <w:shd w:val="clear" w:color="auto" w:fill="FCFCFC"/>
+          <w:lang w:val="pt-BR"/>
+        </w:rPr>
+        <w:t xml:space="preserve"> </w:t>
+      </w:r>
+      <w:r>
+        <w:rPr>
+          <w:rFonts w:ascii="Arial" w:hAnsi="Arial" w:cs="Arial"/>
+          <w:sz w:val="24"/>
+          <w:szCs w:val="24"/>
+          <w:shd w:val="clear" w:color="auto" w:fill="FCFCFC"/>
+          <w:lang w:val="pt-BR"/>
+        </w:rPr>
+        <w:t>(</w:t>
+      </w:r>
+      <w:r>
+        <w:rPr>
+          <w:rFonts w:ascii="Arial" w:hAnsi="Arial" w:cs="Arial"/>
+          <w:sz w:val="24"/>
+          <w:szCs w:val="24"/>
+          <w:shd w:val="clear" w:color="auto" w:fill="FCFCFC"/>
+          <w:lang w:val="pt-BR"/>
+        </w:rPr>
+        <w:t>2018</w:t>
+      </w:r>
+      <w:r>
+        <w:rPr>
+          <w:rFonts w:ascii="Arial" w:hAnsi="Arial" w:cs="Arial"/>
+          <w:sz w:val="24"/>
+          <w:szCs w:val="24"/>
+          <w:shd w:val="clear" w:color="auto" w:fill="FCFCFC"/>
+          <w:lang w:val="pt-BR"/>
+        </w:rPr>
+        <w:t xml:space="preserve">) enunciam que, apesar das altas capacidades de coleta e armazenamento dos sistemas computacionais atuais, muito pouco se aproveita da informação ali contida, com métodos tradicionais baseados apenas em análise temporal e que negligenciam a presença de padrões valorosos contidos nos dados armazenados. Por outro lado, o uso de redes neurais profundas (DNN ou </w:t>
+      </w:r>
+      <w:proofErr w:type="spellStart"/>
       <w:r>
         <w:rPr>
           <w:rFonts w:ascii="Arial" w:hAnsi="Arial" w:cs="Arial"/>
           <w:i/>
-          <w:sz w:val="24"/>
-          <w:szCs w:val="24"/>
-          <w:lang w:val="pt-BR"/>
-        </w:rPr>
-        <w:t>Machine-Learning</w:t>
-      </w:r>
-      <w:r>
-        <w:rPr>
-          <w:rFonts w:ascii="Arial" w:hAnsi="Arial" w:cs="Arial"/>
-          <w:iCs/>
-          <w:sz w:val="24"/>
-          <w:szCs w:val="24"/>
-          <w:lang w:val="pt-BR"/>
-        </w:rPr>
-        <w:t xml:space="preserve"> tem se tornado popular e cada vez mais apresentado resultados com melhor performance em termos de precisão.</w:t>
+          <w:iCs/>
+          <w:sz w:val="24"/>
+          <w:szCs w:val="24"/>
+          <w:shd w:val="clear" w:color="auto" w:fill="FCFCFC"/>
+          <w:lang w:val="pt-BR"/>
+        </w:rPr>
+        <w:t>Deep</w:t>
+      </w:r>
+      <w:proofErr w:type="spellEnd"/>
+      <w:r>
+        <w:rPr>
+          <w:rFonts w:ascii="Arial" w:hAnsi="Arial" w:cs="Arial"/>
+          <w:i/>
+          <w:iCs/>
+          <w:sz w:val="24"/>
+          <w:szCs w:val="24"/>
+          <w:shd w:val="clear" w:color="auto" w:fill="FCFCFC"/>
+          <w:lang w:val="pt-BR"/>
+        </w:rPr>
+        <w:t xml:space="preserve"> Neural Networks</w:t>
+      </w:r>
+      <w:r>
+        <w:rPr>
+          <w:rFonts w:ascii="Arial" w:hAnsi="Arial" w:cs="Arial"/>
+          <w:sz w:val="24"/>
+          <w:szCs w:val="24"/>
+          <w:shd w:val="clear" w:color="auto" w:fill="FCFCFC"/>
+          <w:lang w:val="pt-BR"/>
+        </w:rPr>
+        <w:t xml:space="preserve">) </w:t>
+      </w:r>
+      <w:r>
+        <w:rPr>
+          <w:rFonts w:ascii="Arial" w:hAnsi="Arial" w:cs="Arial"/>
+          <w:sz w:val="24"/>
+          <w:szCs w:val="24"/>
+          <w:shd w:val="clear" w:color="auto" w:fill="FCFCFC"/>
+          <w:lang w:val="pt-BR"/>
+        </w:rPr>
+        <w:t>se mostra uma alternativa válida e promissora</w:t>
+      </w:r>
+      <w:r>
+        <w:rPr>
+          <w:rFonts w:ascii="Arial" w:hAnsi="Arial" w:cs="Arial"/>
+          <w:sz w:val="24"/>
+          <w:szCs w:val="24"/>
+          <w:shd w:val="clear" w:color="auto" w:fill="FCFCFC"/>
+          <w:lang w:val="pt-BR"/>
+        </w:rPr>
+        <w:t xml:space="preserve"> para a extração de informações valorosas do ponto de vista analítico.</w:t>
+      </w:r>
+    </w:p>
+    <w:p>
+      <w:pPr>
+        <w:rPr>
+          <w:rFonts w:ascii="Arial" w:hAnsi="Arial" w:cs="Arial"/>
+          <w:sz w:val="24"/>
+          <w:szCs w:val="24"/>
+          <w:shd w:val="clear" w:color="auto" w:fill="FCFCFC"/>
+          <w:lang w:val="pt-BR"/>
+        </w:rPr>
+      </w:pPr>
+    </w:p>
+    <w:p>
+      <w:pPr>
+        <w:rPr>
+          <w:rFonts w:ascii="Arial" w:hAnsi="Arial" w:cs="Arial"/>
+          <w:iCs/>
+          <w:sz w:val="24"/>
+          <w:szCs w:val="24"/>
+          <w:lang w:val="pt-BR"/>
+        </w:rPr>
+      </w:pPr>
+      <w:r>
+        <w:rPr>
+          <w:rFonts w:ascii="Arial" w:hAnsi="Arial" w:cs="Arial"/>
+          <w:sz w:val="24"/>
+          <w:szCs w:val="24"/>
+          <w:shd w:val="clear" w:color="auto" w:fill="FCFCFC"/>
+          <w:lang w:val="pt-BR"/>
+        </w:rPr>
+        <w:t xml:space="preserve">Outro ponto enunciado por </w:t>
+      </w:r>
+      <w:proofErr w:type="spellStart"/>
+      <w:r>
+        <w:rPr>
+          <w:rFonts w:ascii="Arial" w:hAnsi="Arial" w:cs="Arial"/>
+          <w:sz w:val="24"/>
+          <w:szCs w:val="24"/>
+          <w:shd w:val="clear" w:color="auto" w:fill="FCFCFC"/>
+          <w:lang w:val="pt-BR"/>
+        </w:rPr>
+        <w:t>Mohammadi</w:t>
+      </w:r>
+      <w:proofErr w:type="spellEnd"/>
+      <w:r>
+        <w:rPr>
+          <w:rFonts w:ascii="Arial" w:hAnsi="Arial" w:cs="Arial"/>
+          <w:sz w:val="24"/>
+          <w:szCs w:val="24"/>
+          <w:shd w:val="clear" w:color="auto" w:fill="FCFCFC"/>
+          <w:lang w:val="pt-BR"/>
+        </w:rPr>
+        <w:t xml:space="preserve"> e Al-</w:t>
+      </w:r>
+      <w:proofErr w:type="spellStart"/>
+      <w:r>
+        <w:rPr>
+          <w:rFonts w:ascii="Arial" w:hAnsi="Arial" w:cs="Arial"/>
+          <w:sz w:val="24"/>
+          <w:szCs w:val="24"/>
+          <w:shd w:val="clear" w:color="auto" w:fill="FCFCFC"/>
+          <w:lang w:val="pt-BR"/>
+        </w:rPr>
+        <w:t>Fuqaha</w:t>
+      </w:r>
+      <w:proofErr w:type="spellEnd"/>
+      <w:r>
+        <w:rPr>
+          <w:rFonts w:ascii="Arial" w:hAnsi="Arial" w:cs="Arial"/>
+          <w:sz w:val="24"/>
+          <w:szCs w:val="24"/>
+          <w:shd w:val="clear" w:color="auto" w:fill="FCFCFC"/>
+          <w:lang w:val="pt-BR"/>
+        </w:rPr>
+        <w:t xml:space="preserve"> (2018) é o fato de que, uma vez que os dados são coletados e armazenados, é improvável que venham a ser reutilizados no futuro, encorajando o processamento imediato.</w:t>
+      </w:r>
+    </w:p>
+    <w:p>
+      <w:pPr>
+        <w:rPr>
+          <w:rFonts w:ascii="Arial" w:hAnsi="Arial" w:cs="Arial"/>
+          <w:iCs/>
+          <w:sz w:val="24"/>
+          <w:szCs w:val="24"/>
+          <w:lang w:val="pt-BR"/>
+        </w:rPr>
+      </w:pPr>
+    </w:p>
+    <w:p>
+      <w:pPr>
+        <w:rPr>
+          <w:rFonts w:ascii="Arial" w:hAnsi="Arial" w:cs="Arial"/>
+          <w:iCs/>
+          <w:sz w:val="24"/>
+          <w:szCs w:val="24"/>
+          <w:lang w:val="pt-BR"/>
+        </w:rPr>
+      </w:pPr>
+    </w:p>
+    <w:p>
+      <w:pPr>
+        <w:rPr>
+          <w:rFonts w:ascii="Arial" w:hAnsi="Arial" w:cs="Arial"/>
+          <w:iCs/>
+          <w:sz w:val="24"/>
+          <w:szCs w:val="24"/>
+          <w:lang w:val="pt-BR"/>
+        </w:rPr>
+      </w:pPr>
+    </w:p>
+    <w:p>
+      <w:pPr>
+        <w:rPr>
+          <w:rFonts w:ascii="Arial" w:hAnsi="Arial" w:cs="Arial"/>
+          <w:iCs/>
+          <w:sz w:val="24"/>
+          <w:szCs w:val="24"/>
+          <w:lang w:val="pt-BR"/>
+        </w:rPr>
+      </w:pPr>
+      <w:r>
+        <w:rPr>
+          <w:rFonts w:ascii="Arial" w:hAnsi="Arial" w:cs="Arial"/>
+          <w:iCs/>
+          <w:sz w:val="24"/>
+          <w:szCs w:val="24"/>
+          <w:lang w:val="pt-BR"/>
+        </w:rPr>
+        <w:lastRenderedPageBreak/>
+        <w:t>Quando se trata de padrões não observáveis ou perceptíveis a priori, a área de aprendizado de máquina se mostra promissora no aspecto de extração e geração de informação, agregando valor à dados antes não aproveitados.</w:t>
       </w:r>
     </w:p>
     <w:p>
@@ -1584,6 +1997,7 @@
         </w:rPr>
         <w:t>‘.</w:t>
       </w:r>
+      <w:proofErr w:type="spellStart"/>
       <w:r>
         <w:rPr>
           <w:rFonts w:ascii="Arial" w:hAnsi="Arial" w:cs="Arial"/>
@@ -1595,6 +2009,7 @@
         </w:rPr>
         <w:t>wav</w:t>
       </w:r>
+      <w:proofErr w:type="spellEnd"/>
       <w:r>
         <w:rPr>
           <w:rFonts w:ascii="Arial" w:hAnsi="Arial" w:cs="Arial"/>
@@ -1633,6 +2048,7 @@
         </w:rPr>
         <w:t xml:space="preserve"> até 4 segundos, provenientes do </w:t>
       </w:r>
+      <w:proofErr w:type="spellStart"/>
       <w:r>
         <w:rPr>
           <w:rFonts w:ascii="Arial" w:hAnsi="Arial" w:cs="Arial"/>
@@ -1644,6 +2060,7 @@
         </w:rPr>
         <w:t>dataset</w:t>
       </w:r>
+      <w:proofErr w:type="spellEnd"/>
       <w:r>
         <w:rPr>
           <w:rFonts w:ascii="Arial" w:hAnsi="Arial" w:cs="Arial"/>
@@ -1845,8 +2262,21 @@
           <w:szCs w:val="24"/>
           <w:lang w:val="pt-BR"/>
         </w:rPr>
-        <w:t>data-augmentation</w:t>
-      </w:r>
+        <w:t>data-</w:t>
+      </w:r>
+      <w:proofErr w:type="spellStart"/>
+      <w:r>
+        <w:rPr>
+          <w:rFonts w:ascii="Arial" w:hAnsi="Arial" w:cs="Arial"/>
+          <w:i/>
+          <w:iCs/>
+          <w:sz w:val="24"/>
+          <w:szCs w:val="24"/>
+          <w:lang w:val="pt-BR"/>
+        </w:rPr>
+        <w:t>augmentation</w:t>
+      </w:r>
+      <w:proofErr w:type="spellEnd"/>
       <w:r>
         <w:rPr>
           <w:rFonts w:ascii="Arial" w:hAnsi="Arial" w:cs="Arial"/>
@@ -1856,6 +2286,7 @@
         </w:rPr>
         <w:t>) por meio da geração de amostras extra através de sobreposição das já existentes (</w:t>
       </w:r>
+      <w:proofErr w:type="spellStart"/>
       <w:r>
         <w:rPr>
           <w:rFonts w:ascii="Arial" w:hAnsi="Arial" w:cs="Arial"/>
@@ -1865,8 +2296,21 @@
           <w:szCs w:val="24"/>
           <w:lang w:val="pt-BR"/>
         </w:rPr>
-        <w:t xml:space="preserve">overlap) </w:t>
-      </w:r>
+        <w:t>overlap</w:t>
+      </w:r>
+      <w:proofErr w:type="spellEnd"/>
+      <w:r>
+        <w:rPr>
+          <w:rFonts w:ascii="Arial" w:hAnsi="Arial" w:cs="Arial"/>
+          <w:i/>
+          <w:iCs/>
+          <w:sz w:val="24"/>
+          <w:szCs w:val="24"/>
+          <w:lang w:val="pt-BR"/>
+        </w:rPr>
+        <w:t xml:space="preserve">) </w:t>
+      </w:r>
+      <w:proofErr w:type="gramStart"/>
       <w:r>
         <w:rPr>
           <w:rFonts w:ascii="Arial" w:hAnsi="Arial" w:cs="Arial"/>
@@ -1894,8 +2338,39 @@
           <w:szCs w:val="24"/>
           <w:lang w:val="pt-BR"/>
         </w:rPr>
-        <w:t>também com a adição de ruído branco aleatório a uma mesma amostra. Essa etapa gera o aumento do número de amostras do conjunto de dados além de criar pequenas variações de uma mesma amostra de maneira a evitar o sobreajuste (</w:t>
-      </w:r>
+        <w:t>também</w:t>
+      </w:r>
+      <w:proofErr w:type="gramEnd"/>
+      <w:r>
+        <w:rPr>
+          <w:rFonts w:ascii="Arial" w:hAnsi="Arial" w:cs="Arial"/>
+          <w:sz w:val="24"/>
+          <w:szCs w:val="24"/>
+          <w:lang w:val="pt-BR"/>
+        </w:rPr>
+        <w:t xml:space="preserve"> com a adição de ruído branco aleatório a uma mesma amostra. Essa etapa gera o aumento do número de amostras do conjunto de dados além de criar pequenas variações de uma mesma amostra de maneira a evitar o </w:t>
+      </w:r>
+      <w:proofErr w:type="spellStart"/>
+      <w:r>
+        <w:rPr>
+          <w:rFonts w:ascii="Arial" w:hAnsi="Arial" w:cs="Arial"/>
+          <w:sz w:val="24"/>
+          <w:szCs w:val="24"/>
+          <w:lang w:val="pt-BR"/>
+        </w:rPr>
+        <w:t>sobreajuste</w:t>
+      </w:r>
+      <w:proofErr w:type="spellEnd"/>
+      <w:r>
+        <w:rPr>
+          <w:rFonts w:ascii="Arial" w:hAnsi="Arial" w:cs="Arial"/>
+          <w:sz w:val="24"/>
+          <w:szCs w:val="24"/>
+          <w:lang w:val="pt-BR"/>
+        </w:rPr>
+        <w:t xml:space="preserve"> (</w:t>
+      </w:r>
+      <w:proofErr w:type="spellStart"/>
       <w:r>
         <w:rPr>
           <w:rFonts w:ascii="Arial" w:hAnsi="Arial" w:cs="Arial"/>
@@ -1907,6 +2382,7 @@
         </w:rPr>
         <w:t>overfitting</w:t>
       </w:r>
+      <w:proofErr w:type="spellEnd"/>
       <w:r>
         <w:rPr>
           <w:rFonts w:ascii="Arial" w:hAnsi="Arial" w:cs="Arial"/>
@@ -1953,7 +2429,17 @@
           <w:szCs w:val="24"/>
           <w:lang w:val="pt-BR"/>
         </w:rPr>
-        <w:t xml:space="preserve">Demais pré-processamentos necessários podem ser aplicados </w:t>
+        <w:t xml:space="preserve">Demais pré-processamentos necessários podem ser </w:t>
+      </w:r>
+      <w:proofErr w:type="gramStart"/>
+      <w:r>
+        <w:rPr>
+          <w:rFonts w:ascii="Arial" w:hAnsi="Arial" w:cs="Arial"/>
+          <w:sz w:val="24"/>
+          <w:szCs w:val="24"/>
+          <w:lang w:val="pt-BR"/>
+        </w:rPr>
+        <w:t xml:space="preserve">aplicados </w:t>
       </w:r>
       <w:r>
         <w:rPr>
@@ -1964,25 +2450,68 @@
           <w:szCs w:val="24"/>
           <w:lang w:val="pt-BR"/>
         </w:rPr>
-        <w:t xml:space="preserve">, </w:t>
-      </w:r>
-      <w:r>
-        <w:rPr>
-          <w:rFonts w:ascii="Arial" w:hAnsi="Arial" w:cs="Arial"/>
-          <w:sz w:val="24"/>
-          <w:szCs w:val="24"/>
-          <w:lang w:val="pt-BR"/>
-        </w:rPr>
-        <w:t xml:space="preserve">apoiados sempre em </w:t>
-      </w:r>
-      <w:r>
-        <w:rPr>
-          <w:rFonts w:ascii="Arial" w:hAnsi="Arial" w:cs="Arial"/>
-          <w:sz w:val="24"/>
-          <w:szCs w:val="24"/>
-          <w:lang w:val="pt-BR"/>
-        </w:rPr>
-        <w:t>bibliotecas Python como Numpy, Pandas e Librosa.</w:t>
+        <w:t>,</w:t>
+      </w:r>
+      <w:proofErr w:type="gramEnd"/>
+      <w:r>
+        <w:rPr>
+          <w:rFonts w:ascii="Arial" w:hAnsi="Arial" w:cs="Arial"/>
+          <w:i/>
+          <w:iCs/>
+          <w:sz w:val="24"/>
+          <w:szCs w:val="24"/>
+          <w:lang w:val="pt-BR"/>
+        </w:rPr>
+        <w:t xml:space="preserve"> </w:t>
+      </w:r>
+      <w:r>
+        <w:rPr>
+          <w:rFonts w:ascii="Arial" w:hAnsi="Arial" w:cs="Arial"/>
+          <w:sz w:val="24"/>
+          <w:szCs w:val="24"/>
+          <w:lang w:val="pt-BR"/>
+        </w:rPr>
+        <w:t xml:space="preserve">apoiados sempre em bibliotecas Python como </w:t>
+      </w:r>
+      <w:proofErr w:type="spellStart"/>
+      <w:r>
+        <w:rPr>
+          <w:rFonts w:ascii="Arial" w:hAnsi="Arial" w:cs="Arial"/>
+          <w:sz w:val="24"/>
+          <w:szCs w:val="24"/>
+          <w:lang w:val="pt-BR"/>
+        </w:rPr>
+        <w:t>Numpy</w:t>
+      </w:r>
+      <w:proofErr w:type="spellEnd"/>
+      <w:r>
+        <w:rPr>
+          <w:rFonts w:ascii="Arial" w:hAnsi="Arial" w:cs="Arial"/>
+          <w:sz w:val="24"/>
+          <w:szCs w:val="24"/>
+          <w:lang w:val="pt-BR"/>
+        </w:rPr>
+        <w:t xml:space="preserve">, Pandas e </w:t>
+      </w:r>
+      <w:proofErr w:type="spellStart"/>
+      <w:r>
+        <w:rPr>
+          <w:rFonts w:ascii="Arial" w:hAnsi="Arial" w:cs="Arial"/>
+          <w:sz w:val="24"/>
+          <w:szCs w:val="24"/>
+          <w:lang w:val="pt-BR"/>
+        </w:rPr>
+        <w:t>Librosa</w:t>
+      </w:r>
+      <w:proofErr w:type="spellEnd"/>
+      <w:r>
+        <w:rPr>
+          <w:rFonts w:ascii="Arial" w:hAnsi="Arial" w:cs="Arial"/>
+          <w:sz w:val="24"/>
+          <w:szCs w:val="24"/>
+          <w:lang w:val="pt-BR"/>
+        </w:rPr>
+        <w:t>.</w:t>
       </w:r>
       <w:r>
         <w:rPr>
@@ -2019,6 +2548,7 @@
         </w:rPr>
         <w:t>Extração de informações (</w:t>
       </w:r>
+      <w:proofErr w:type="spellStart"/>
       <w:r>
         <w:rPr>
           <w:rFonts w:ascii="Arial" w:hAnsi="Arial" w:cs="Arial"/>
@@ -2032,6 +2562,7 @@
         </w:rPr>
         <w:t>features</w:t>
       </w:r>
+      <w:proofErr w:type="spellEnd"/>
       <w:r>
         <w:rPr>
           <w:rFonts w:ascii="Arial" w:hAnsi="Arial" w:cs="Arial"/>
@@ -2108,8 +2639,21 @@
           <w:szCs w:val="24"/>
           <w:lang w:val="pt-BR"/>
         </w:rPr>
-        <w:t>Fast-Fourier Transform</w:t>
-      </w:r>
+        <w:t xml:space="preserve">Fast-Fourier </w:t>
+      </w:r>
+      <w:proofErr w:type="spellStart"/>
+      <w:r>
+        <w:rPr>
+          <w:rFonts w:ascii="Arial" w:hAnsi="Arial" w:cs="Arial"/>
+          <w:i/>
+          <w:iCs/>
+          <w:sz w:val="24"/>
+          <w:szCs w:val="24"/>
+          <w:lang w:val="pt-BR"/>
+        </w:rPr>
+        <w:t>Transform</w:t>
+      </w:r>
+      <w:proofErr w:type="spellEnd"/>
       <w:r>
         <w:rPr>
           <w:rFonts w:ascii="Arial" w:hAnsi="Arial" w:cs="Arial"/>
@@ -2126,7 +2670,47 @@
           <w:szCs w:val="24"/>
           <w:lang w:val="pt-BR"/>
         </w:rPr>
-        <w:t xml:space="preserve"> obtendo os respectivos espectogramas para cada recorte de áudio, de onde serão extraídos </w:t>
+        <w:t xml:space="preserve"> obtendo os respectivos </w:t>
+      </w:r>
+      <w:proofErr w:type="spellStart"/>
+      <w:r>
+        <w:rPr>
+          <w:rFonts w:ascii="Arial" w:hAnsi="Arial" w:cs="Arial"/>
+          <w:sz w:val="24"/>
+          <w:szCs w:val="24"/>
+          <w:lang w:val="pt-BR"/>
+        </w:rPr>
+        <w:t>espectogramas</w:t>
+      </w:r>
+      <w:proofErr w:type="spellEnd"/>
+      <w:r>
+        <w:rPr>
+          <w:rFonts w:ascii="Arial" w:hAnsi="Arial" w:cs="Arial"/>
+          <w:sz w:val="24"/>
+          <w:szCs w:val="24"/>
+          <w:lang w:val="pt-BR"/>
+        </w:rPr>
+        <w:t xml:space="preserve"> para cada recorte de áudio, de onde serão </w:t>
+      </w:r>
+      <w:proofErr w:type="gramStart"/>
+      <w:r>
+        <w:rPr>
+          <w:rFonts w:ascii="Arial" w:hAnsi="Arial" w:cs="Arial"/>
+          <w:sz w:val="24"/>
+          <w:szCs w:val="24"/>
+          <w:lang w:val="pt-BR"/>
+        </w:rPr>
+        <w:t>extraídos</w:t>
+      </w:r>
+      <w:proofErr w:type="gramEnd"/>
+      <w:r>
+        <w:rPr>
+          <w:rFonts w:ascii="Arial" w:hAnsi="Arial" w:cs="Arial"/>
+          <w:sz w:val="24"/>
+          <w:szCs w:val="24"/>
+          <w:lang w:val="pt-BR"/>
+        </w:rPr>
+        <w:t xml:space="preserve"> </w:t>
       </w:r>
       <w:r>
         <w:rPr>
@@ -2182,6 +2766,7 @@
         </w:rPr>
         <w:t>(</w:t>
       </w:r>
+      <w:proofErr w:type="spellStart"/>
       <w:r>
         <w:rPr>
           <w:rFonts w:ascii="Arial" w:hAnsi="Arial" w:cs="Arial"/>
@@ -2193,6 +2778,7 @@
         </w:rPr>
         <w:t>features</w:t>
       </w:r>
+      <w:proofErr w:type="spellEnd"/>
       <w:r>
         <w:rPr>
           <w:rFonts w:ascii="Arial" w:hAnsi="Arial" w:cs="Arial"/>
@@ -2258,7 +2844,27 @@
           <w:szCs w:val="24"/>
           <w:lang w:val="pt-BR"/>
         </w:rPr>
-        <w:t xml:space="preserve"> Coeficientes Cepstrais de </w:t>
+        <w:t xml:space="preserve"> Coeficientes </w:t>
+      </w:r>
+      <w:proofErr w:type="spellStart"/>
+      <w:r>
+        <w:rPr>
+          <w:rFonts w:ascii="Arial" w:hAnsi="Arial" w:cs="Arial"/>
+          <w:sz w:val="24"/>
+          <w:szCs w:val="24"/>
+          <w:lang w:val="pt-BR"/>
+        </w:rPr>
+        <w:t>Cepstrais</w:t>
+      </w:r>
+      <w:proofErr w:type="spellEnd"/>
+      <w:r>
+        <w:rPr>
+          <w:rFonts w:ascii="Arial" w:hAnsi="Arial" w:cs="Arial"/>
+          <w:sz w:val="24"/>
+          <w:szCs w:val="24"/>
+          <w:lang w:val="pt-BR"/>
+        </w:rPr>
+        <w:t xml:space="preserve"> de </w:t>
       </w:r>
       <w:r>
         <w:rPr>
@@ -2305,8 +2911,9 @@
           <w:szCs w:val="24"/>
           <w:lang w:val="pt-BR"/>
         </w:rPr>
-        <w:t>Mel-Frequency Cepstral Coefficients</w:t>
-      </w:r>
+        <w:t>Mel-</w:t>
+      </w:r>
+      <w:proofErr w:type="spellStart"/>
       <w:r>
         <w:rPr>
           <w:rFonts w:ascii="Arial" w:hAnsi="Arial" w:cs="Arial"/>
@@ -2316,6 +2923,66 @@
           <w:szCs w:val="24"/>
           <w:lang w:val="pt-BR"/>
         </w:rPr>
+        <w:t>Frequency</w:t>
+      </w:r>
+      <w:proofErr w:type="spellEnd"/>
+      <w:r>
+        <w:rPr>
+          <w:rFonts w:ascii="Arial" w:hAnsi="Arial" w:cs="Arial"/>
+          <w:i/>
+          <w:iCs/>
+          <w:sz w:val="24"/>
+          <w:szCs w:val="24"/>
+          <w:lang w:val="pt-BR"/>
+        </w:rPr>
+        <w:t xml:space="preserve"> </w:t>
+      </w:r>
+      <w:proofErr w:type="spellStart"/>
+      <w:r>
+        <w:rPr>
+          <w:rFonts w:ascii="Arial" w:hAnsi="Arial" w:cs="Arial"/>
+          <w:i/>
+          <w:iCs/>
+          <w:sz w:val="24"/>
+          <w:szCs w:val="24"/>
+          <w:lang w:val="pt-BR"/>
+        </w:rPr>
+        <w:t>Cepstral</w:t>
+      </w:r>
+      <w:proofErr w:type="spellEnd"/>
+      <w:r>
+        <w:rPr>
+          <w:rFonts w:ascii="Arial" w:hAnsi="Arial" w:cs="Arial"/>
+          <w:i/>
+          <w:iCs/>
+          <w:sz w:val="24"/>
+          <w:szCs w:val="24"/>
+          <w:lang w:val="pt-BR"/>
+        </w:rPr>
+        <w:t xml:space="preserve"> </w:t>
+      </w:r>
+      <w:proofErr w:type="spellStart"/>
+      <w:r>
+        <w:rPr>
+          <w:rFonts w:ascii="Arial" w:hAnsi="Arial" w:cs="Arial"/>
+          <w:i/>
+          <w:iCs/>
+          <w:sz w:val="24"/>
+          <w:szCs w:val="24"/>
+          <w:lang w:val="pt-BR"/>
+        </w:rPr>
+        <w:t>Coefficients</w:t>
+      </w:r>
+      <w:proofErr w:type="spellEnd"/>
+      <w:r>
+        <w:rPr>
+          <w:rFonts w:ascii="Arial" w:hAnsi="Arial" w:cs="Arial"/>
+          <w:i/>
+          <w:iCs/>
+          <w:sz w:val="24"/>
+          <w:szCs w:val="24"/>
+          <w:lang w:val="pt-BR"/>
+        </w:rPr>
         <w:t>)</w:t>
       </w:r>
       <w:r>
@@ -2344,7 +3011,27 @@
           <w:lang w:val="pt-BR"/>
         </w:rPr>
         <w:br/>
-        <w:t xml:space="preserve">A utilização de espectogramas transforma o sinal sonoro unidimensional (intensidade sonora vs. tempo) em uma imagem 2D (intensidade por banda de frequência vs. tempo), o que auxilia no processo de separação do ruído de fundo e demais componentes indesejados do sinal sonoro principal </w:t>
+        <w:t xml:space="preserve">A utilização de </w:t>
+      </w:r>
+      <w:proofErr w:type="spellStart"/>
+      <w:r>
+        <w:rPr>
+          <w:rFonts w:ascii="Arial" w:hAnsi="Arial" w:cs="Arial"/>
+          <w:sz w:val="24"/>
+          <w:szCs w:val="24"/>
+          <w:lang w:val="pt-BR"/>
+        </w:rPr>
+        <w:t>espectogramas</w:t>
+      </w:r>
+      <w:proofErr w:type="spellEnd"/>
+      <w:r>
+        <w:rPr>
+          <w:rFonts w:ascii="Arial" w:hAnsi="Arial" w:cs="Arial"/>
+          <w:sz w:val="24"/>
+          <w:szCs w:val="24"/>
+          <w:lang w:val="pt-BR"/>
+        </w:rPr>
+        <w:t xml:space="preserve"> transforma o sinal sonoro unidimensional (intensidade sonora vs. tempo) em uma imagem 2D (intensidade por banda de frequência vs. tempo), o que auxilia no processo de separação do ruído de fundo e demais componentes indesejados do sinal sonoro principal </w:t>
       </w:r>
       <w:r>
         <w:rPr>
@@ -2385,6 +3072,7 @@
         <w:br/>
         <w:t xml:space="preserve">Já a utilização dos </w:t>
       </w:r>
+      <w:proofErr w:type="spellStart"/>
       <w:r>
         <w:rPr>
           <w:rFonts w:ascii="Arial" w:hAnsi="Arial" w:cs="Arial"/>
@@ -2396,6 +3084,7 @@
         </w:rPr>
         <w:t>MFCCs</w:t>
       </w:r>
+      <w:proofErr w:type="spellEnd"/>
       <w:r>
         <w:rPr>
           <w:rFonts w:ascii="Arial" w:hAnsi="Arial" w:cs="Arial"/>
@@ -2432,7 +3121,31 @@
           <w:shd w:val="clear" w:color="auto" w:fill="FFFFFF"/>
           <w:lang w:val="pt-BR"/>
         </w:rPr>
-        <w:t>J. Salamon, J. P. Bello, 2016).</w:t>
+        <w:t xml:space="preserve">J. Salamon, J. P. </w:t>
+      </w:r>
+      <w:proofErr w:type="spellStart"/>
+      <w:r>
+        <w:rPr>
+          <w:rFonts w:ascii="Arial" w:hAnsi="Arial" w:cs="Arial"/>
+          <w:color w:val="333333"/>
+          <w:sz w:val="24"/>
+          <w:szCs w:val="24"/>
+          <w:shd w:val="clear" w:color="auto" w:fill="FFFFFF"/>
+          <w:lang w:val="pt-BR"/>
+        </w:rPr>
+        <w:t>Bello</w:t>
+      </w:r>
+      <w:proofErr w:type="spellEnd"/>
+      <w:r>
+        <w:rPr>
+          <w:rFonts w:ascii="Arial" w:hAnsi="Arial" w:cs="Arial"/>
+          <w:color w:val="333333"/>
+          <w:sz w:val="24"/>
+          <w:szCs w:val="24"/>
+          <w:shd w:val="clear" w:color="auto" w:fill="FFFFFF"/>
+          <w:lang w:val="pt-BR"/>
+        </w:rPr>
+        <w:t>, 2016).</w:t>
       </w:r>
       <w:r>
         <w:rPr>
@@ -2507,14 +3220,25 @@
         </w:rPr>
         <w:t xml:space="preserve"> rede neural </w:t>
       </w:r>
-      <w:r>
-        <w:rPr>
-          <w:rFonts w:ascii="Arial" w:hAnsi="Arial" w:cs="Arial"/>
-          <w:sz w:val="24"/>
-          <w:szCs w:val="24"/>
-          <w:lang w:val="pt-BR"/>
-        </w:rPr>
-        <w:t>convolucional (</w:t>
+      <w:proofErr w:type="spellStart"/>
+      <w:r>
+        <w:rPr>
+          <w:rFonts w:ascii="Arial" w:hAnsi="Arial" w:cs="Arial"/>
+          <w:sz w:val="24"/>
+          <w:szCs w:val="24"/>
+          <w:lang w:val="pt-BR"/>
+        </w:rPr>
+        <w:t>convolucional</w:t>
+      </w:r>
+      <w:proofErr w:type="spellEnd"/>
+      <w:r>
+        <w:rPr>
+          <w:rFonts w:ascii="Arial" w:hAnsi="Arial" w:cs="Arial"/>
+          <w:sz w:val="24"/>
+          <w:szCs w:val="24"/>
+          <w:lang w:val="pt-BR"/>
+        </w:rPr>
+        <w:t xml:space="preserve"> (</w:t>
       </w:r>
       <w:r>
         <w:rPr>
@@ -2556,6 +3280,7 @@
         </w:rPr>
         <w:t xml:space="preserve"> </w:t>
       </w:r>
+      <w:proofErr w:type="spellStart"/>
       <w:r>
         <w:rPr>
           <w:rFonts w:ascii="Arial" w:hAnsi="Arial" w:cs="Arial"/>
@@ -2565,7 +3290,19 @@
           <w:szCs w:val="24"/>
           <w:lang w:val="pt-BR"/>
         </w:rPr>
-        <w:t>Convolutional Neural Network</w:t>
+        <w:t>Convolutional</w:t>
+      </w:r>
+      <w:proofErr w:type="spellEnd"/>
+      <w:r>
+        <w:rPr>
+          <w:rFonts w:ascii="Arial" w:hAnsi="Arial" w:cs="Arial"/>
+          <w:i/>
+          <w:iCs/>
+          <w:sz w:val="24"/>
+          <w:szCs w:val="24"/>
+          <w:lang w:val="pt-BR"/>
+        </w:rPr>
+        <w:t xml:space="preserve"> Neural Network</w:t>
       </w:r>
       <w:r>
         <w:rPr>
@@ -2704,6 +3441,7 @@
         </w:rPr>
         <w:t xml:space="preserve"> as bibliotecas </w:t>
       </w:r>
+      <w:proofErr w:type="spellStart"/>
       <w:r>
         <w:rPr>
           <w:rFonts w:ascii="Arial" w:hAnsi="Arial" w:cs="Arial"/>
@@ -2715,6 +3453,7 @@
         </w:rPr>
         <w:t>Keras</w:t>
       </w:r>
+      <w:proofErr w:type="spellEnd"/>
       <w:r>
         <w:rPr>
           <w:rFonts w:ascii="Arial" w:hAnsi="Arial" w:cs="Arial"/>
@@ -2724,6 +3463,7 @@
         </w:rPr>
         <w:t xml:space="preserve"> e </w:t>
       </w:r>
+      <w:proofErr w:type="spellStart"/>
       <w:r>
         <w:rPr>
           <w:rFonts w:ascii="Arial" w:hAnsi="Arial" w:cs="Arial"/>
@@ -2735,6 +3475,7 @@
         </w:rPr>
         <w:t>Tensorflow</w:t>
       </w:r>
+      <w:proofErr w:type="spellEnd"/>
       <w:r>
         <w:rPr>
           <w:rFonts w:ascii="Arial" w:hAnsi="Arial" w:cs="Arial"/>
@@ -2845,6 +3586,7 @@
         </w:rPr>
         <w:t>(</w:t>
       </w:r>
+      <w:proofErr w:type="spellStart"/>
       <w:r>
         <w:rPr>
           <w:rFonts w:ascii="Arial" w:hAnsi="Arial" w:cs="Arial"/>
@@ -2854,8 +3596,9 @@
           <w:szCs w:val="24"/>
           <w:lang w:val="pt-BR"/>
         </w:rPr>
-        <w:t>Train vs. Test</w:t>
-      </w:r>
+        <w:t>Train</w:t>
+      </w:r>
+      <w:proofErr w:type="spellEnd"/>
       <w:r>
         <w:rPr>
           <w:rFonts w:ascii="Arial" w:hAnsi="Arial" w:cs="Arial"/>
@@ -2865,6 +3608,17 @@
           <w:szCs w:val="24"/>
           <w:lang w:val="pt-BR"/>
         </w:rPr>
+        <w:t xml:space="preserve"> vs. Test</w:t>
+      </w:r>
+      <w:r>
+        <w:rPr>
+          <w:rFonts w:ascii="Arial" w:hAnsi="Arial" w:cs="Arial"/>
+          <w:i/>
+          <w:iCs/>
+          <w:sz w:val="24"/>
+          <w:szCs w:val="24"/>
+          <w:lang w:val="pt-BR"/>
+        </w:rPr>
         <w:t xml:space="preserve">), </w:t>
       </w:r>
       <w:r>
@@ -2885,8 +3639,9 @@
           <w:szCs w:val="24"/>
           <w:lang w:val="pt-BR"/>
         </w:rPr>
-        <w:t>K-Fold</w:t>
-      </w:r>
+        <w:t>K-</w:t>
+      </w:r>
+      <w:proofErr w:type="spellStart"/>
       <w:r>
         <w:rPr>
           <w:rFonts w:ascii="Arial" w:hAnsi="Arial" w:cs="Arial"/>
@@ -2896,8 +3651,33 @@
           <w:szCs w:val="24"/>
           <w:lang w:val="pt-BR"/>
         </w:rPr>
-        <w:t xml:space="preserve"> Cross-Validation</w:t>
-      </w:r>
+        <w:t>Fold</w:t>
+      </w:r>
+      <w:proofErr w:type="spellEnd"/>
+      <w:r>
+        <w:rPr>
+          <w:rFonts w:ascii="Arial" w:hAnsi="Arial" w:cs="Arial"/>
+          <w:i/>
+          <w:iCs/>
+          <w:sz w:val="24"/>
+          <w:szCs w:val="24"/>
+          <w:lang w:val="pt-BR"/>
+        </w:rPr>
+        <w:t xml:space="preserve"> Cross-</w:t>
+      </w:r>
+      <w:proofErr w:type="spellStart"/>
+      <w:r>
+        <w:rPr>
+          <w:rFonts w:ascii="Arial" w:hAnsi="Arial" w:cs="Arial"/>
+          <w:i/>
+          <w:iCs/>
+          <w:sz w:val="24"/>
+          <w:szCs w:val="24"/>
+          <w:lang w:val="pt-BR"/>
+        </w:rPr>
+        <w:t>Validation</w:t>
+      </w:r>
+      <w:proofErr w:type="spellEnd"/>
       <w:r>
         <w:rPr>
           <w:rFonts w:ascii="Arial" w:hAnsi="Arial" w:cs="Arial"/>
@@ -3542,7 +4322,29 @@
                 <w:szCs w:val="16"/>
                 <w:lang w:val="pt-BR"/>
               </w:rPr>
-              <w:t xml:space="preserve"> (fev/22)</w:t>
+              <w:t xml:space="preserve"> (</w:t>
+            </w:r>
+            <w:proofErr w:type="spellStart"/>
+            <w:r>
+              <w:rPr>
+                <w:rFonts w:ascii="Arial" w:hAnsi="Arial" w:cs="Arial"/>
+                <w:b/>
+                <w:sz w:val="16"/>
+                <w:szCs w:val="16"/>
+                <w:lang w:val="pt-BR"/>
+              </w:rPr>
+              <w:t>fev</w:t>
+            </w:r>
+            <w:proofErr w:type="spellEnd"/>
+            <w:r>
+              <w:rPr>
+                <w:rFonts w:ascii="Arial" w:hAnsi="Arial" w:cs="Arial"/>
+                <w:b/>
+                <w:sz w:val="16"/>
+                <w:szCs w:val="16"/>
+                <w:lang w:val="pt-BR"/>
+              </w:rPr>
+              <w:t>/22)</w:t>
             </w:r>
           </w:p>
         </w:tc>
@@ -3973,6 +4775,7 @@
               </w:rPr>
               <w:t xml:space="preserve">Preparo dos </w:t>
             </w:r>
+            <w:proofErr w:type="spellStart"/>
             <w:r>
               <w:rPr>
                 <w:rFonts w:ascii="Arial" w:hAnsi="Arial" w:cs="Arial"/>
@@ -3984,6 +4787,7 @@
               </w:rPr>
               <w:t>Datasets</w:t>
             </w:r>
+            <w:proofErr w:type="spellEnd"/>
           </w:p>
         </w:tc>
         <w:tc>
@@ -4474,8 +5278,19 @@
                 <w:szCs w:val="18"/>
                 <w:lang w:val="pt-BR"/>
               </w:rPr>
-              <w:t>Confecção do algoritmo e iterações sobre o mesmo</w:t>
+              <w:t xml:space="preserve">Confecção do algoritmo e iterações sobre </w:t>
             </w:r>
+            <w:proofErr w:type="gramStart"/>
+            <w:r>
+              <w:rPr>
+                <w:rFonts w:ascii="Arial" w:hAnsi="Arial" w:cs="Arial"/>
+                <w:sz w:val="18"/>
+                <w:szCs w:val="18"/>
+                <w:lang w:val="pt-BR"/>
+              </w:rPr>
+              <w:t>o mesmo</w:t>
+            </w:r>
+            <w:proofErr w:type="gramEnd"/>
           </w:p>
         </w:tc>
         <w:tc>
@@ -4966,8 +5781,19 @@
                 <w:szCs w:val="18"/>
                 <w:lang w:val="pt-BR"/>
               </w:rPr>
-              <w:t>Refinar resultados finais</w:t>
+              <w:t xml:space="preserve">Refinar </w:t>
             </w:r>
+            <w:proofErr w:type="gramStart"/>
+            <w:r>
+              <w:rPr>
+                <w:rFonts w:ascii="Arial" w:hAnsi="Arial" w:cs="Arial"/>
+                <w:sz w:val="18"/>
+                <w:szCs w:val="18"/>
+                <w:lang w:val="pt-BR"/>
+              </w:rPr>
+              <w:t>resultados finais</w:t>
+            </w:r>
+            <w:proofErr w:type="gramEnd"/>
           </w:p>
         </w:tc>
         <w:tc>
@@ -7764,8 +8590,22 @@
           <w:szCs w:val="24"/>
           <w:lang w:val="pt-BR"/>
         </w:rPr>
-        <w:t xml:space="preserve"> A.Winda</w:t>
-      </w:r>
+        <w:t xml:space="preserve"> </w:t>
+      </w:r>
+      <w:proofErr w:type="spellStart"/>
+      <w:proofErr w:type="gramStart"/>
+      <w:r>
+        <w:rPr>
+          <w:rFonts w:ascii="Arial" w:hAnsi="Arial" w:cs="Arial"/>
+          <w:iCs/>
+          <w:sz w:val="24"/>
+          <w:szCs w:val="24"/>
+          <w:lang w:val="pt-BR"/>
+        </w:rPr>
+        <w:t>A.Winda</w:t>
+      </w:r>
+      <w:proofErr w:type="spellEnd"/>
+      <w:proofErr w:type="gramEnd"/>
       <w:r>
         <w:rPr>
           <w:rFonts w:ascii="Arial" w:hAnsi="Arial" w:cs="Arial"/>
@@ -7784,15 +8624,36 @@
           <w:szCs w:val="24"/>
           <w:lang w:val="pt-BR"/>
         </w:rPr>
-        <w:t xml:space="preserve"> M. Solihin. </w:t>
-      </w:r>
-      <w:r>
-        <w:rPr>
-          <w:rFonts w:ascii="Arial" w:hAnsi="Arial" w:cs="Arial"/>
-          <w:iCs/>
-          <w:sz w:val="24"/>
-          <w:szCs w:val="24"/>
-          <w:lang w:val="pt-BR"/>
+        <w:t xml:space="preserve"> M. </w:t>
+      </w:r>
+      <w:proofErr w:type="spellStart"/>
+      <w:r>
+        <w:rPr>
+          <w:rFonts w:ascii="Arial" w:hAnsi="Arial" w:cs="Arial"/>
+          <w:iCs/>
+          <w:sz w:val="24"/>
+          <w:szCs w:val="24"/>
+          <w:lang w:val="pt-BR"/>
+        </w:rPr>
+        <w:t>Solihin</w:t>
+      </w:r>
+      <w:proofErr w:type="spellEnd"/>
+      <w:r>
+        <w:rPr>
+          <w:rFonts w:ascii="Arial" w:hAnsi="Arial" w:cs="Arial"/>
+          <w:iCs/>
+          <w:sz w:val="24"/>
+          <w:szCs w:val="24"/>
+          <w:lang w:val="pt-BR"/>
+        </w:rPr>
+        <w:t xml:space="preserve">. </w:t>
+      </w:r>
+      <w:r>
+        <w:rPr>
+          <w:rFonts w:ascii="Arial" w:hAnsi="Arial" w:cs="Arial"/>
+          <w:iCs/>
+          <w:sz w:val="24"/>
+          <w:szCs w:val="24"/>
         </w:rPr>
         <w:t xml:space="preserve">2019.  </w:t>
       </w:r>
@@ -7832,8 +8693,19 @@
           <w:szCs w:val="24"/>
           <w:shd w:val="clear" w:color="auto" w:fill="FFFFFF"/>
         </w:rPr>
-        <w:t>J. Salamon</w:t>
-      </w:r>
+        <w:t xml:space="preserve">J. </w:t>
+      </w:r>
+      <w:proofErr w:type="spellStart"/>
+      <w:r>
+        <w:rPr>
+          <w:rFonts w:ascii="Arial" w:hAnsi="Arial" w:cs="Arial"/>
+          <w:sz w:val="24"/>
+          <w:szCs w:val="24"/>
+          <w:shd w:val="clear" w:color="auto" w:fill="FFFFFF"/>
+        </w:rPr>
+        <w:t>Salamon</w:t>
+      </w:r>
+      <w:proofErr w:type="spellEnd"/>
       <w:r>
         <w:rPr>
           <w:rFonts w:ascii="Arial" w:hAnsi="Arial" w:cs="Arial"/>
@@ -7917,7 +8789,27 @@
           <w:sz w:val="24"/>
           <w:szCs w:val="24"/>
         </w:rPr>
-        <w:t xml:space="preserve">K. J. Piczak. 2015. </w:t>
+        <w:t xml:space="preserve">K. J. </w:t>
+      </w:r>
+      <w:proofErr w:type="spellStart"/>
+      <w:r>
+        <w:rPr>
+          <w:rFonts w:ascii="Arial" w:hAnsi="Arial" w:cs="Arial"/>
+          <w:iCs/>
+          <w:sz w:val="24"/>
+          <w:szCs w:val="24"/>
+        </w:rPr>
+        <w:t>Piczak</w:t>
+      </w:r>
+      <w:proofErr w:type="spellEnd"/>
+      <w:r>
+        <w:rPr>
+          <w:rFonts w:ascii="Arial" w:hAnsi="Arial" w:cs="Arial"/>
+          <w:iCs/>
+          <w:sz w:val="24"/>
+          <w:szCs w:val="24"/>
+        </w:rPr>
+        <w:t xml:space="preserve">. 2015. </w:t>
       </w:r>
       <w:r>
         <w:rPr>
@@ -7943,18 +8835,18 @@
       <w:pPr>
         <w:rPr>
           <w:rFonts w:ascii="Arial" w:hAnsi="Arial" w:cs="Arial"/>
-          <w:iCs/>
-          <w:sz w:val="24"/>
-          <w:szCs w:val="24"/>
-        </w:rPr>
-      </w:pPr>
-      <w:r>
-        <w:rPr>
-          <w:rFonts w:ascii="Arial" w:hAnsi="Arial" w:cs="Arial"/>
           <w:sz w:val="24"/>
           <w:szCs w:val="24"/>
           <w:shd w:val="clear" w:color="auto" w:fill="FCFCFC"/>
         </w:rPr>
+      </w:pPr>
+      <w:r>
+        <w:rPr>
+          <w:rFonts w:ascii="Arial" w:hAnsi="Arial" w:cs="Arial"/>
+          <w:sz w:val="24"/>
+          <w:szCs w:val="24"/>
+          <w:shd w:val="clear" w:color="auto" w:fill="FCFCFC"/>
+        </w:rPr>
         <w:t>McFee, B.; Colin</w:t>
       </w:r>
       <w:r>
@@ -7973,8 +8865,9 @@
           <w:szCs w:val="24"/>
           <w:shd w:val="clear" w:color="auto" w:fill="FCFCFC"/>
         </w:rPr>
-        <w:t xml:space="preserve"> R; Dawen</w:t>
-      </w:r>
+        <w:t xml:space="preserve"> R; </w:t>
+      </w:r>
+      <w:proofErr w:type="spellStart"/>
       <w:r>
         <w:rPr>
           <w:rFonts w:ascii="Arial" w:hAnsi="Arial" w:cs="Arial"/>
@@ -7982,6 +8875,16 @@
           <w:szCs w:val="24"/>
           <w:shd w:val="clear" w:color="auto" w:fill="FCFCFC"/>
         </w:rPr>
+        <w:t>Dawen</w:t>
+      </w:r>
+      <w:proofErr w:type="spellEnd"/>
+      <w:r>
+        <w:rPr>
+          <w:rFonts w:ascii="Arial" w:hAnsi="Arial" w:cs="Arial"/>
+          <w:sz w:val="24"/>
+          <w:szCs w:val="24"/>
+          <w:shd w:val="clear" w:color="auto" w:fill="FCFCFC"/>
+        </w:rPr>
         <w:t xml:space="preserve">, </w:t>
       </w:r>
       <w:r>
@@ -8018,8 +8921,9 @@
           <w:szCs w:val="24"/>
           <w:shd w:val="clear" w:color="auto" w:fill="FCFCFC"/>
         </w:rPr>
-        <w:t>. 2015. L</w:t>
-      </w:r>
+        <w:t xml:space="preserve">. 2015. </w:t>
+      </w:r>
+      <w:proofErr w:type="spellStart"/>
       <w:r>
         <w:rPr>
           <w:rFonts w:ascii="Arial" w:hAnsi="Arial" w:cs="Arial"/>
@@ -8027,7 +8931,26 @@
           <w:szCs w:val="24"/>
           <w:shd w:val="clear" w:color="auto" w:fill="FCFCFC"/>
         </w:rPr>
-        <w:t>ibrosa: Audio and music signal analysis in python. In Proceedings of the 14th python in science conference</w:t>
+        <w:t>L</w:t>
+      </w:r>
+      <w:r>
+        <w:rPr>
+          <w:rFonts w:ascii="Arial" w:hAnsi="Arial" w:cs="Arial"/>
+          <w:sz w:val="24"/>
+          <w:szCs w:val="24"/>
+          <w:shd w:val="clear" w:color="auto" w:fill="FCFCFC"/>
+        </w:rPr>
+        <w:t>ibrosa</w:t>
+      </w:r>
+      <w:proofErr w:type="spellEnd"/>
+      <w:r>
+        <w:rPr>
+          <w:rFonts w:ascii="Arial" w:hAnsi="Arial" w:cs="Arial"/>
+          <w:sz w:val="24"/>
+          <w:szCs w:val="24"/>
+          <w:shd w:val="clear" w:color="auto" w:fill="FCFCFC"/>
+        </w:rPr>
+        <w:t>: Audio and music signal analysis in python. In Proceedings of the 14th python in science conference</w:t>
       </w:r>
       <w:r>
         <w:rPr>
@@ -8052,9 +8975,9 @@
       <w:pPr>
         <w:rPr>
           <w:rFonts w:ascii="Arial" w:hAnsi="Arial" w:cs="Arial"/>
-          <w:iCs/>
-          <w:sz w:val="24"/>
-          <w:szCs w:val="24"/>
+          <w:sz w:val="24"/>
+          <w:szCs w:val="24"/>
+          <w:shd w:val="clear" w:color="auto" w:fill="FCFCFC"/>
         </w:rPr>
       </w:pPr>
     </w:p>
@@ -8070,51 +8993,47 @@
       <w:r>
         <w:rPr>
           <w:rFonts w:ascii="Arial" w:hAnsi="Arial" w:cs="Arial"/>
-          <w:iCs/>
-          <w:sz w:val="24"/>
-          <w:szCs w:val="24"/>
-        </w:rPr>
-        <w:t xml:space="preserve">Tang, S.; Yuan, S.; Zhu, Y. 2020. </w:t>
-      </w:r>
-      <w:r>
-        <w:rPr>
-          <w:rFonts w:ascii="Arial" w:hAnsi="Arial" w:cs="Arial"/>
-          <w:iCs/>
-          <w:sz w:val="24"/>
-          <w:szCs w:val="24"/>
-        </w:rPr>
-        <w:t>Data Preprocessing Techniques in Convolutional Neural Network based on Fault Diagnosis towards Rotating Machinery.</w:t>
-      </w:r>
-      <w:r>
-        <w:rPr>
-          <w:rFonts w:ascii="Arial" w:hAnsi="Arial" w:cs="Arial"/>
-          <w:color w:val="333333"/>
-          <w:sz w:val="24"/>
-          <w:szCs w:val="24"/>
-          <w:shd w:val="clear" w:color="auto" w:fill="FFFFFF"/>
-        </w:rPr>
-        <w:t xml:space="preserve"> </w:t>
-      </w:r>
-      <w:r>
-        <w:rPr>
-          <w:rStyle w:val="Emphasis"/>
-          <w:rFonts w:ascii="Arial" w:hAnsi="Arial" w:cs="Arial"/>
-          <w:color w:val="333333"/>
-          <w:sz w:val="24"/>
-          <w:szCs w:val="24"/>
-          <w:shd w:val="clear" w:color="auto" w:fill="FFFFFF"/>
-        </w:rPr>
-        <w:t>IEEE Access</w:t>
-      </w:r>
-      <w:r>
-        <w:rPr>
-          <w:rFonts w:ascii="Arial" w:hAnsi="Arial" w:cs="Arial"/>
-          <w:color w:val="333333"/>
-          <w:sz w:val="24"/>
-          <w:szCs w:val="24"/>
-          <w:shd w:val="clear" w:color="auto" w:fill="FFFFFF"/>
-        </w:rPr>
-        <w:t>, vol. 8: 149487-149496</w:t>
+          <w:sz w:val="24"/>
+          <w:szCs w:val="24"/>
+          <w:shd w:val="clear" w:color="auto" w:fill="FCFCFC"/>
+        </w:rPr>
+        <w:t xml:space="preserve">Mohammadi, M.; Al-Fuqaha, A. 2018. </w:t>
+      </w:r>
+      <w:r>
+        <w:rPr>
+          <w:rFonts w:ascii="Arial" w:hAnsi="Arial" w:cs="Arial"/>
+          <w:sz w:val="24"/>
+          <w:szCs w:val="24"/>
+          <w:shd w:val="clear" w:color="auto" w:fill="FCFCFC"/>
+        </w:rPr>
+        <w:t>Enabling Cognitive Smart Cities Using Big Data and Machine Learning: Approaches and Challenges</w:t>
+      </w:r>
+      <w:r>
+        <w:rPr>
+          <w:rFonts w:ascii="Arial" w:hAnsi="Arial" w:cs="Arial"/>
+          <w:sz w:val="24"/>
+          <w:szCs w:val="24"/>
+          <w:shd w:val="clear" w:color="auto" w:fill="FCFCFC"/>
+        </w:rPr>
+        <w:t xml:space="preserve">. </w:t>
+      </w:r>
+      <w:r>
+        <w:rPr>
+          <w:rFonts w:ascii="Arial" w:hAnsi="Arial" w:cs="Arial"/>
+          <w:sz w:val="24"/>
+          <w:szCs w:val="24"/>
+          <w:shd w:val="clear" w:color="auto" w:fill="FCFCFC"/>
+        </w:rPr>
+        <w:t xml:space="preserve">IEEE Communications Magazine, vol. 56, no. </w:t>
+      </w:r>
+      <w:r>
+        <w:rPr>
+          <w:rFonts w:ascii="Arial" w:hAnsi="Arial" w:cs="Arial"/>
+          <w:sz w:val="24"/>
+          <w:szCs w:val="24"/>
+          <w:shd w:val="clear" w:color="auto" w:fill="FCFCFC"/>
+        </w:rPr>
+        <w:t>2: 94-101.</w:t>
       </w:r>
     </w:p>
     <w:p>
@@ -8143,63 +9062,47 @@
           <w:sz w:val="24"/>
           <w:szCs w:val="24"/>
         </w:rPr>
-        <w:t>Wu, Z.</w:t>
-      </w:r>
-      <w:r>
-        <w:rPr>
-          <w:rFonts w:ascii="Arial" w:hAnsi="Arial" w:cs="Arial"/>
-          <w:iCs/>
-          <w:sz w:val="24"/>
-          <w:szCs w:val="24"/>
-        </w:rPr>
-        <w:t>;</w:t>
-      </w:r>
-      <w:r>
-        <w:rPr>
-          <w:rFonts w:ascii="Arial" w:hAnsi="Arial" w:cs="Arial"/>
-          <w:iCs/>
-          <w:sz w:val="24"/>
-          <w:szCs w:val="24"/>
-        </w:rPr>
-        <w:t xml:space="preserve"> Wan, Z.</w:t>
-      </w:r>
-      <w:r>
-        <w:rPr>
-          <w:rFonts w:ascii="Arial" w:hAnsi="Arial" w:cs="Arial"/>
-          <w:iCs/>
-          <w:sz w:val="24"/>
-          <w:szCs w:val="24"/>
-        </w:rPr>
-        <w:t>;</w:t>
-      </w:r>
-      <w:r>
-        <w:rPr>
-          <w:rFonts w:ascii="Arial" w:hAnsi="Arial" w:cs="Arial"/>
-          <w:iCs/>
-          <w:sz w:val="24"/>
-          <w:szCs w:val="24"/>
-        </w:rPr>
-        <w:t xml:space="preserve"> Ge, D. et al. 2022. </w:t>
-      </w:r>
-      <w:bookmarkStart w:id="0" w:name="_Hlk117150541"/>
-      <w:r>
-        <w:rPr>
-          <w:rFonts w:ascii="Arial" w:hAnsi="Arial" w:cs="Arial"/>
-          <w:iCs/>
-          <w:sz w:val="24"/>
-          <w:szCs w:val="24"/>
-        </w:rPr>
-        <w:t xml:space="preserve">Car engine sounds recognition based on deformable feature map residual network. </w:t>
-      </w:r>
-      <w:bookmarkEnd w:id="0"/>
-      <w:r>
-        <w:rPr>
-          <w:rFonts w:ascii="Arial" w:hAnsi="Arial" w:cs="Arial"/>
-          <w:iCs/>
-          <w:sz w:val="24"/>
-          <w:szCs w:val="24"/>
-        </w:rPr>
-        <w:t>Sci Rep 12, 2744 (2022).</w:t>
+        <w:t xml:space="preserve">Tang, S.; Yuan, S.; Zhu, Y. 2020. </w:t>
+      </w:r>
+      <w:r>
+        <w:rPr>
+          <w:rFonts w:ascii="Arial" w:hAnsi="Arial" w:cs="Arial"/>
+          <w:iCs/>
+          <w:sz w:val="24"/>
+          <w:szCs w:val="24"/>
+        </w:rPr>
+        <w:t>Data Preprocessing Techniques in Convolutional Neural Network based on Fault Diagnosis towards Rotating Machinery.</w:t>
+      </w:r>
+      <w:r>
+        <w:rPr>
+          <w:rFonts w:ascii="Arial" w:hAnsi="Arial" w:cs="Arial"/>
+          <w:color w:val="333333"/>
+          <w:sz w:val="24"/>
+          <w:szCs w:val="24"/>
+          <w:shd w:val="clear" w:color="auto" w:fill="FFFFFF"/>
+        </w:rPr>
+        <w:t xml:space="preserve"> </w:t>
+      </w:r>
+      <w:r>
+        <w:rPr>
+          <w:rStyle w:val="Emphasis"/>
+          <w:rFonts w:ascii="Arial" w:hAnsi="Arial" w:cs="Arial"/>
+          <w:color w:val="333333"/>
+          <w:sz w:val="24"/>
+          <w:szCs w:val="24"/>
+          <w:shd w:val="clear" w:color="auto" w:fill="FFFFFF"/>
+        </w:rPr>
+        <w:t>IEEE Access</w:t>
+      </w:r>
+      <w:r>
+        <w:rPr>
+          <w:rFonts w:ascii="Arial" w:hAnsi="Arial" w:cs="Arial"/>
+          <w:color w:val="333333"/>
+          <w:sz w:val="24"/>
+          <w:szCs w:val="24"/>
+          <w:shd w:val="clear" w:color="auto" w:fill="FFFFFF"/>
+        </w:rPr>
+        <w:t>, vol. 8: 149487-149496</w:t>
       </w:r>
     </w:p>
     <w:p>
@@ -8217,14 +9120,83 @@
         <w:rPr>
           <w:rFonts w:ascii="Arial" w:hAnsi="Arial" w:cs="Arial"/>
           <w:iCs/>
-        </w:rPr>
-      </w:pPr>
+          <w:sz w:val="24"/>
+          <w:szCs w:val="24"/>
+        </w:rPr>
+      </w:pPr>
+      <w:r>
+        <w:rPr>
+          <w:rFonts w:ascii="Arial" w:hAnsi="Arial" w:cs="Arial"/>
+          <w:iCs/>
+          <w:sz w:val="24"/>
+          <w:szCs w:val="24"/>
+        </w:rPr>
+        <w:t>Wu, Z.</w:t>
+      </w:r>
+      <w:r>
+        <w:rPr>
+          <w:rFonts w:ascii="Arial" w:hAnsi="Arial" w:cs="Arial"/>
+          <w:iCs/>
+          <w:sz w:val="24"/>
+          <w:szCs w:val="24"/>
+        </w:rPr>
+        <w:t>;</w:t>
+      </w:r>
+      <w:r>
+        <w:rPr>
+          <w:rFonts w:ascii="Arial" w:hAnsi="Arial" w:cs="Arial"/>
+          <w:iCs/>
+          <w:sz w:val="24"/>
+          <w:szCs w:val="24"/>
+        </w:rPr>
+        <w:t xml:space="preserve"> Wan, Z.</w:t>
+      </w:r>
+      <w:r>
+        <w:rPr>
+          <w:rFonts w:ascii="Arial" w:hAnsi="Arial" w:cs="Arial"/>
+          <w:iCs/>
+          <w:sz w:val="24"/>
+          <w:szCs w:val="24"/>
+        </w:rPr>
+        <w:t>;</w:t>
+      </w:r>
+      <w:r>
+        <w:rPr>
+          <w:rFonts w:ascii="Arial" w:hAnsi="Arial" w:cs="Arial"/>
+          <w:iCs/>
+          <w:sz w:val="24"/>
+          <w:szCs w:val="24"/>
+        </w:rPr>
+        <w:t xml:space="preserve"> Ge, D. et al. 2022. </w:t>
+      </w:r>
+      <w:bookmarkStart w:id="0" w:name="_Hlk117150541"/>
+      <w:r>
+        <w:rPr>
+          <w:rFonts w:ascii="Arial" w:hAnsi="Arial" w:cs="Arial"/>
+          <w:iCs/>
+          <w:sz w:val="24"/>
+          <w:szCs w:val="24"/>
+        </w:rPr>
+        <w:t xml:space="preserve">Car engine sounds recognition based on deformable feature map residual network. </w:t>
+      </w:r>
+      <w:bookmarkEnd w:id="0"/>
+      <w:r>
+        <w:rPr>
+          <w:rFonts w:ascii="Arial" w:hAnsi="Arial" w:cs="Arial"/>
+          <w:iCs/>
+          <w:sz w:val="24"/>
+          <w:szCs w:val="24"/>
+        </w:rPr>
+        <w:t>Sci Rep 12, 2744 (2022).</w:t>
+      </w:r>
     </w:p>
     <w:p>
       <w:pPr>
         <w:rPr>
           <w:rFonts w:ascii="Arial" w:hAnsi="Arial" w:cs="Arial"/>
           <w:iCs/>
+          <w:sz w:val="24"/>
+          <w:szCs w:val="24"/>
         </w:rPr>
       </w:pPr>
     </w:p>
@@ -8232,8 +9204,52 @@
       <w:pPr>
         <w:rPr>
           <w:rFonts w:ascii="Arial" w:hAnsi="Arial" w:cs="Arial"/>
-          <w:color w:val="333333"/>
-          <w:shd w:val="clear" w:color="auto" w:fill="FFFFFF"/>
+          <w:iCs/>
+          <w:sz w:val="24"/>
+          <w:szCs w:val="24"/>
+        </w:rPr>
+      </w:pPr>
+      <w:r>
+        <w:rPr>
+          <w:rFonts w:ascii="Arial" w:hAnsi="Arial" w:cs="Arial"/>
+          <w:iCs/>
+          <w:sz w:val="24"/>
+          <w:szCs w:val="24"/>
+        </w:rPr>
+        <w:t xml:space="preserve">Zhao, Y; Zhang, H; An, L; et al. 2018. </w:t>
+      </w:r>
+      <w:r>
+        <w:rPr>
+          <w:rFonts w:ascii="Arial" w:hAnsi="Arial" w:cs="Arial"/>
+          <w:iCs/>
+          <w:sz w:val="24"/>
+          <w:szCs w:val="24"/>
+        </w:rPr>
+        <w:t>Improving the approaches of traffic demand forecasting in the big data era</w:t>
+      </w:r>
+      <w:r>
+        <w:rPr>
+          <w:rFonts w:ascii="Arial" w:hAnsi="Arial" w:cs="Arial"/>
+          <w:iCs/>
+          <w:sz w:val="24"/>
+          <w:szCs w:val="24"/>
+        </w:rPr>
+        <w:t>. Cities, Volume 82: 19-26.</w:t>
+      </w:r>
+    </w:p>
+    <w:p>
+      <w:pPr>
+        <w:rPr>
+          <w:rFonts w:ascii="Arial" w:hAnsi="Arial" w:cs="Arial"/>
+          <w:iCs/>
+        </w:rPr>
+      </w:pPr>
+    </w:p>
+    <w:p>
+      <w:pPr>
+        <w:rPr>
+          <w:rFonts w:ascii="Arial" w:hAnsi="Arial" w:cs="Arial"/>
+          <w:iCs/>
         </w:rPr>
       </w:pPr>
     </w:p>
@@ -9793,6 +10809,7 @@
     <w:rsid w:val="00935232"/>
     <w:rsid w:val="00A22C79"/>
     <w:rsid w:val="00A626BE"/>
+    <w:rsid w:val="00C902D7"/>
     <w:rsid w:val="00CE1491"/>
     <w:rsid w:val="00D76FD6"/>
     <w:rsid w:val="00FF3826"/>

</xml_diff>